<commit_message>
small fix to lab
</commit_message>
<xml_diff>
--- a/classes/stats2020/Lab06.docx
+++ b/classes/stats2020/Lab06.docx
@@ -86,6 +86,529 @@
           <w:t>afodor@uncc.edu</w:t>
         </w:r>
       </w:hyperlink>
+      <w:bookmarkStart w:id="0" w:name="_GoBack"/>
+      <w:bookmarkEnd w:id="0"/>
+    </w:p>
+    <w:p>
+      <w:pPr>
+        <w:rPr>
+          <w:rFonts w:ascii="Arial" w:hAnsi="Arial" w:cs="Arial"/>
+          <w:sz w:val="24"/>
+          <w:szCs w:val="24"/>
+        </w:rPr>
+      </w:pPr>
+      <w:r>
+        <w:rPr>
+          <w:rFonts w:ascii="Arial" w:hAnsi="Arial" w:cs="Arial"/>
+          <w:sz w:val="24"/>
+          <w:szCs w:val="24"/>
+        </w:rPr>
+        <w:t>Send your code and the answers to questions..</w:t>
+      </w:r>
+    </w:p>
+    <w:p>
+      <w:pPr>
+        <w:rPr>
+          <w:rFonts w:ascii="Arial" w:hAnsi="Arial" w:cs="Arial"/>
+          <w:sz w:val="24"/>
+          <w:szCs w:val="24"/>
+        </w:rPr>
+      </w:pPr>
+      <w:r>
+        <w:rPr>
+          <w:rFonts w:ascii="Arial" w:hAnsi="Arial" w:cs="Arial"/>
+          <w:sz w:val="24"/>
+          <w:szCs w:val="24"/>
+        </w:rPr>
+        <w:t>-----------</w:t>
+      </w:r>
+    </w:p>
+    <w:p>
+      <w:pPr>
+        <w:autoSpaceDE w:val="0"/>
+        <w:autoSpaceDN w:val="0"/>
+        <w:adjustRightInd w:val="0"/>
+        <w:spacing w:after="0" w:line="240" w:lineRule="auto"/>
+        <w:rPr>
+          <w:rFonts w:ascii="Arial" w:hAnsi="Arial" w:cs="Arial"/>
+          <w:color w:val="000000"/>
+          <w:sz w:val="24"/>
+          <w:szCs w:val="24"/>
+        </w:rPr>
+      </w:pPr>
+      <w:r>
+        <w:rPr>
+          <w:rFonts w:ascii="Arial" w:hAnsi="Arial" w:cs="Arial"/>
+          <w:color w:val="000000"/>
+          <w:sz w:val="24"/>
+          <w:szCs w:val="24"/>
+        </w:rPr>
+        <w:t>Download this dataset:</w:t>
+      </w:r>
+    </w:p>
+    <w:p>
+      <w:pPr>
+        <w:autoSpaceDE w:val="0"/>
+        <w:autoSpaceDN w:val="0"/>
+        <w:adjustRightInd w:val="0"/>
+        <w:spacing w:after="0" w:line="240" w:lineRule="auto"/>
+        <w:rPr>
+          <w:rFonts w:ascii="Arial" w:hAnsi="Arial" w:cs="Arial"/>
+          <w:color w:val="0000FF"/>
+          <w:sz w:val="24"/>
+          <w:szCs w:val="24"/>
+        </w:rPr>
+      </w:pPr>
+      <w:r>
+        <w:rPr>
+          <w:rFonts w:ascii="Arial" w:hAnsi="Arial" w:cs="Arial"/>
+          <w:color w:val="0000FF"/>
+          <w:sz w:val="24"/>
+          <w:szCs w:val="24"/>
+        </w:rPr>
+        <w:t>afodor.github.io/classes/stats2015/nc101_scaff_dataCounts.txt</w:t>
+      </w:r>
+    </w:p>
+    <w:p>
+      <w:pPr>
+        <w:autoSpaceDE w:val="0"/>
+        <w:autoSpaceDN w:val="0"/>
+        <w:adjustRightInd w:val="0"/>
+        <w:spacing w:after="0" w:line="240" w:lineRule="auto"/>
+        <w:rPr>
+          <w:rFonts w:ascii="Arial" w:hAnsi="Arial" w:cs="Arial"/>
+          <w:color w:val="000000"/>
+          <w:sz w:val="24"/>
+          <w:szCs w:val="24"/>
+        </w:rPr>
+      </w:pPr>
+    </w:p>
+    <w:p>
+      <w:pPr>
+        <w:autoSpaceDE w:val="0"/>
+        <w:autoSpaceDN w:val="0"/>
+        <w:adjustRightInd w:val="0"/>
+        <w:spacing w:after="0" w:line="240" w:lineRule="auto"/>
+        <w:rPr>
+          <w:rFonts w:ascii="Arial" w:hAnsi="Arial" w:cs="Arial"/>
+          <w:color w:val="000000"/>
+          <w:sz w:val="24"/>
+          <w:szCs w:val="24"/>
+        </w:rPr>
+      </w:pPr>
+      <w:r>
+        <w:rPr>
+          <w:rFonts w:ascii="Arial" w:hAnsi="Arial" w:cs="Arial"/>
+          <w:color w:val="000000"/>
+          <w:sz w:val="24"/>
+          <w:szCs w:val="24"/>
+        </w:rPr>
+        <w:t>(right-click in the browser and say “save as…”)</w:t>
+      </w:r>
+    </w:p>
+    <w:p>
+      <w:pPr>
+        <w:autoSpaceDE w:val="0"/>
+        <w:autoSpaceDN w:val="0"/>
+        <w:adjustRightInd w:val="0"/>
+        <w:spacing w:after="0" w:line="240" w:lineRule="auto"/>
+        <w:rPr>
+          <w:rFonts w:ascii="Arial" w:hAnsi="Arial" w:cs="Arial"/>
+          <w:color w:val="000000"/>
+          <w:sz w:val="24"/>
+          <w:szCs w:val="24"/>
+        </w:rPr>
+      </w:pPr>
+    </w:p>
+    <w:p>
+      <w:pPr>
+        <w:autoSpaceDE w:val="0"/>
+        <w:autoSpaceDN w:val="0"/>
+        <w:adjustRightInd w:val="0"/>
+        <w:spacing w:after="0" w:line="240" w:lineRule="auto"/>
+        <w:rPr>
+          <w:rFonts w:ascii="Arial" w:hAnsi="Arial" w:cs="Arial"/>
+          <w:color w:val="000000"/>
+          <w:sz w:val="24"/>
+          <w:szCs w:val="24"/>
+        </w:rPr>
+      </w:pPr>
+      <w:r>
+        <w:rPr>
+          <w:rFonts w:ascii="Arial" w:hAnsi="Arial" w:cs="Arial"/>
+          <w:color w:val="000000"/>
+          <w:sz w:val="24"/>
+          <w:szCs w:val="24"/>
+        </w:rPr>
+        <w:t>Each row in the spreadsheet represents a different gene in an RNA-seq experiment. The samples are E. Coli derived from two different mice under identical conditions (i.e. biological replicates).</w:t>
+      </w:r>
+    </w:p>
+    <w:p>
+      <w:pPr>
+        <w:autoSpaceDE w:val="0"/>
+        <w:autoSpaceDN w:val="0"/>
+        <w:adjustRightInd w:val="0"/>
+        <w:spacing w:after="0" w:line="240" w:lineRule="auto"/>
+        <w:rPr>
+          <w:rFonts w:ascii="Arial" w:hAnsi="Arial" w:cs="Arial"/>
+          <w:color w:val="000000"/>
+          <w:sz w:val="24"/>
+          <w:szCs w:val="24"/>
+        </w:rPr>
+      </w:pPr>
+    </w:p>
+    <w:p>
+      <w:pPr>
+        <w:autoSpaceDE w:val="0"/>
+        <w:autoSpaceDN w:val="0"/>
+        <w:adjustRightInd w:val="0"/>
+        <w:spacing w:after="0" w:line="240" w:lineRule="auto"/>
+        <w:rPr>
+          <w:rFonts w:ascii="Arial" w:hAnsi="Arial" w:cs="Arial"/>
+          <w:color w:val="000000"/>
+          <w:sz w:val="24"/>
+          <w:szCs w:val="24"/>
+        </w:rPr>
+      </w:pPr>
+      <w:r>
+        <w:rPr>
+          <w:rFonts w:ascii="Arial" w:hAnsi="Arial" w:cs="Arial"/>
+          <w:color w:val="000000"/>
+          <w:sz w:val="24"/>
+          <w:szCs w:val="24"/>
+        </w:rPr>
+        <w:t>(1) Read the dataset into R using commands something like...</w:t>
+      </w:r>
+    </w:p>
+    <w:p>
+      <w:pPr>
+        <w:autoSpaceDE w:val="0"/>
+        <w:autoSpaceDN w:val="0"/>
+        <w:adjustRightInd w:val="0"/>
+        <w:spacing w:after="0" w:line="240" w:lineRule="auto"/>
+        <w:rPr>
+          <w:rFonts w:ascii="Arial" w:hAnsi="Arial" w:cs="Arial"/>
+          <w:sz w:val="24"/>
+          <w:szCs w:val="24"/>
+        </w:rPr>
+      </w:pPr>
+    </w:p>
+    <w:p>
+      <w:pPr>
+        <w:autoSpaceDE w:val="0"/>
+        <w:autoSpaceDN w:val="0"/>
+        <w:adjustRightInd w:val="0"/>
+        <w:spacing w:after="0" w:line="240" w:lineRule="auto"/>
+        <w:rPr>
+          <w:rFonts w:ascii="Arial" w:hAnsi="Arial" w:cs="Arial"/>
+          <w:sz w:val="24"/>
+          <w:szCs w:val="24"/>
+        </w:rPr>
+      </w:pPr>
+      <w:r>
+        <w:rPr>
+          <w:rFonts w:ascii="Arial" w:hAnsi="Arial" w:cs="Arial"/>
+          <w:color w:val="000000"/>
+          <w:sz w:val="24"/>
+          <w:szCs w:val="24"/>
+          <w:u w:val="single"/>
+        </w:rPr>
+        <w:t>setwd</w:t>
+      </w:r>
+      <w:r>
+        <w:rPr>
+          <w:rFonts w:ascii="Arial" w:hAnsi="Arial" w:cs="Arial"/>
+          <w:sz w:val="24"/>
+          <w:szCs w:val="24"/>
+        </w:rPr>
+        <w:t>("C:\\classes\\Advanced_Stats_Spring2015\\Lab4_HW1")</w:t>
+      </w:r>
+    </w:p>
+    <w:p>
+      <w:pPr>
+        <w:autoSpaceDE w:val="0"/>
+        <w:autoSpaceDN w:val="0"/>
+        <w:adjustRightInd w:val="0"/>
+        <w:spacing w:after="0" w:line="240" w:lineRule="auto"/>
+        <w:rPr>
+          <w:rFonts w:ascii="Arial" w:hAnsi="Arial" w:cs="Arial"/>
+          <w:sz w:val="24"/>
+          <w:szCs w:val="24"/>
+        </w:rPr>
+      </w:pPr>
+    </w:p>
+    <w:p>
+      <w:pPr>
+        <w:autoSpaceDE w:val="0"/>
+        <w:autoSpaceDN w:val="0"/>
+        <w:adjustRightInd w:val="0"/>
+        <w:spacing w:after="0" w:line="240" w:lineRule="auto"/>
+        <w:rPr>
+          <w:rFonts w:ascii="Arial" w:hAnsi="Arial" w:cs="Arial"/>
+          <w:sz w:val="24"/>
+          <w:szCs w:val="24"/>
+        </w:rPr>
+      </w:pPr>
+      <w:r>
+        <w:rPr>
+          <w:rFonts w:ascii="Arial" w:hAnsi="Arial" w:cs="Arial"/>
+          <w:sz w:val="24"/>
+          <w:szCs w:val="24"/>
+        </w:rPr>
+        <w:t>myT &lt;- read.table("nc101_scaff_dataCounts.txt",header=TRUE,row.names=1)</w:t>
+      </w:r>
+    </w:p>
+    <w:p>
+      <w:pPr>
+        <w:autoSpaceDE w:val="0"/>
+        <w:autoSpaceDN w:val="0"/>
+        <w:adjustRightInd w:val="0"/>
+        <w:spacing w:after="0" w:line="240" w:lineRule="auto"/>
+        <w:rPr>
+          <w:rFonts w:ascii="Arial" w:hAnsi="Arial" w:cs="Arial"/>
+          <w:color w:val="000000"/>
+          <w:sz w:val="24"/>
+          <w:szCs w:val="24"/>
+        </w:rPr>
+      </w:pPr>
+    </w:p>
+    <w:p>
+      <w:pPr>
+        <w:autoSpaceDE w:val="0"/>
+        <w:autoSpaceDN w:val="0"/>
+        <w:adjustRightInd w:val="0"/>
+        <w:spacing w:after="0" w:line="240" w:lineRule="auto"/>
+        <w:rPr>
+          <w:rFonts w:ascii="Arial" w:hAnsi="Arial" w:cs="Arial"/>
+          <w:sz w:val="24"/>
+          <w:szCs w:val="24"/>
+        </w:rPr>
+      </w:pPr>
+      <w:r>
+        <w:rPr>
+          <w:rFonts w:ascii="Arial" w:hAnsi="Arial" w:cs="Arial"/>
+          <w:sz w:val="24"/>
+          <w:szCs w:val="24"/>
+        </w:rPr>
+        <w:t>(2) On a log</w:t>
+      </w:r>
+      <w:r>
+        <w:rPr>
+          <w:rFonts w:ascii="Arial" w:hAnsi="Arial" w:cs="Arial"/>
+          <w:sz w:val="24"/>
+          <w:szCs w:val="24"/>
+        </w:rPr>
+        <w:t>10</w:t>
+      </w:r>
+      <w:r>
+        <w:rPr>
+          <w:rFonts w:ascii="Arial" w:hAnsi="Arial" w:cs="Arial"/>
+          <w:sz w:val="24"/>
+          <w:szCs w:val="24"/>
+        </w:rPr>
+        <w:t>-log</w:t>
+      </w:r>
+      <w:r>
+        <w:rPr>
+          <w:rFonts w:ascii="Arial" w:hAnsi="Arial" w:cs="Arial"/>
+          <w:sz w:val="24"/>
+          <w:szCs w:val="24"/>
+        </w:rPr>
+        <w:t>10</w:t>
+      </w:r>
+      <w:r>
+        <w:rPr>
+          <w:rFonts w:ascii="Arial" w:hAnsi="Arial" w:cs="Arial"/>
+          <w:sz w:val="24"/>
+          <w:szCs w:val="24"/>
+        </w:rPr>
+        <w:t xml:space="preserve"> scale, show a plot of the counts for the two samples “D2_01” and “D2_02”.</w:t>
+      </w:r>
+    </w:p>
+    <w:p>
+      <w:pPr>
+        <w:autoSpaceDE w:val="0"/>
+        <w:autoSpaceDN w:val="0"/>
+        <w:adjustRightInd w:val="0"/>
+        <w:spacing w:after="0" w:line="240" w:lineRule="auto"/>
+        <w:rPr>
+          <w:rFonts w:ascii="Arial" w:hAnsi="Arial" w:cs="Arial"/>
+          <w:sz w:val="24"/>
+          <w:szCs w:val="24"/>
+        </w:rPr>
+      </w:pPr>
+    </w:p>
+    <w:p>
+      <w:pPr>
+        <w:autoSpaceDE w:val="0"/>
+        <w:autoSpaceDN w:val="0"/>
+        <w:adjustRightInd w:val="0"/>
+        <w:spacing w:after="0" w:line="240" w:lineRule="auto"/>
+        <w:rPr>
+          <w:rFonts w:ascii="Arial" w:hAnsi="Arial" w:cs="Arial"/>
+          <w:sz w:val="24"/>
+          <w:szCs w:val="24"/>
+        </w:rPr>
+      </w:pPr>
+      <w:r>
+        <w:rPr>
+          <w:rFonts w:ascii="Arial" w:hAnsi="Arial" w:cs="Arial"/>
+          <w:sz w:val="24"/>
+          <w:szCs w:val="24"/>
+        </w:rPr>
+        <w:t>Qualitatively, do the biological replicates appear to have similar patterns of gene expression?</w:t>
+      </w:r>
+    </w:p>
+    <w:p>
+      <w:pPr>
+        <w:autoSpaceDE w:val="0"/>
+        <w:autoSpaceDN w:val="0"/>
+        <w:adjustRightInd w:val="0"/>
+        <w:spacing w:after="0" w:line="240" w:lineRule="auto"/>
+        <w:rPr>
+          <w:rFonts w:ascii="Arial" w:hAnsi="Arial" w:cs="Arial"/>
+          <w:sz w:val="24"/>
+          <w:szCs w:val="24"/>
+        </w:rPr>
+      </w:pPr>
+    </w:p>
+    <w:p>
+      <w:pPr>
+        <w:autoSpaceDE w:val="0"/>
+        <w:autoSpaceDN w:val="0"/>
+        <w:adjustRightInd w:val="0"/>
+        <w:spacing w:after="0" w:line="240" w:lineRule="auto"/>
+        <w:rPr>
+          <w:rFonts w:ascii="Arial" w:hAnsi="Arial" w:cs="Arial"/>
+          <w:sz w:val="24"/>
+          <w:szCs w:val="24"/>
+        </w:rPr>
+      </w:pPr>
+      <w:r>
+        <w:rPr>
+          <w:rFonts w:ascii="Arial" w:hAnsi="Arial" w:cs="Arial"/>
+          <w:sz w:val="24"/>
+          <w:szCs w:val="24"/>
+        </w:rPr>
+        <w:t>(3) On a log</w:t>
+      </w:r>
+      <w:r>
+        <w:rPr>
+          <w:rFonts w:ascii="Arial" w:hAnsi="Arial" w:cs="Arial"/>
+          <w:sz w:val="24"/>
+          <w:szCs w:val="24"/>
+        </w:rPr>
+        <w:t>10</w:t>
+      </w:r>
+      <w:r>
+        <w:rPr>
+          <w:rFonts w:ascii="Arial" w:hAnsi="Arial" w:cs="Arial"/>
+          <w:sz w:val="24"/>
+          <w:szCs w:val="24"/>
+        </w:rPr>
+        <w:t>-log</w:t>
+      </w:r>
+      <w:r>
+        <w:rPr>
+          <w:rFonts w:ascii="Arial" w:hAnsi="Arial" w:cs="Arial"/>
+          <w:sz w:val="24"/>
+          <w:szCs w:val="24"/>
+        </w:rPr>
+        <w:t>10</w:t>
+      </w:r>
+      <w:r>
+        <w:rPr>
+          <w:rFonts w:ascii="Arial" w:hAnsi="Arial" w:cs="Arial"/>
+          <w:sz w:val="24"/>
+          <w:szCs w:val="24"/>
+        </w:rPr>
+        <w:t xml:space="preserve"> scale, plot the variance of all genes (across all samples) </w:t>
+      </w:r>
+      <w:r>
+        <w:rPr>
+          <w:rFonts w:ascii="Arial" w:hAnsi="Arial" w:cs="Arial"/>
+          <w:sz w:val="24"/>
+          <w:szCs w:val="24"/>
+        </w:rPr>
+        <w:t>vs. the mean (across all genes)</w:t>
+      </w:r>
+      <w:r>
+        <w:rPr>
+          <w:rFonts w:ascii="Arial" w:hAnsi="Arial" w:cs="Arial"/>
+          <w:sz w:val="24"/>
+          <w:szCs w:val="24"/>
+        </w:rPr>
+        <w:t xml:space="preserve"> with a red</w:t>
+      </w:r>
+      <w:r>
+        <w:rPr>
+          <w:rFonts w:ascii="Arial" w:hAnsi="Arial" w:cs="Arial"/>
+          <w:sz w:val="24"/>
+          <w:szCs w:val="24"/>
+        </w:rPr>
+        <w:t xml:space="preserve"> </w:t>
+      </w:r>
+      <w:r>
+        <w:rPr>
+          <w:rFonts w:ascii="Arial" w:hAnsi="Arial" w:cs="Arial"/>
+          <w:sz w:val="24"/>
+          <w:szCs w:val="24"/>
+        </w:rPr>
+        <w:t>line</w:t>
+      </w:r>
+      <w:r>
+        <w:rPr>
+          <w:rFonts w:ascii="Arial" w:hAnsi="Arial" w:cs="Arial"/>
+          <w:sz w:val="24"/>
+          <w:szCs w:val="24"/>
+        </w:rPr>
+        <w:t xml:space="preserve"> on your graph representing the identity line</w:t>
+      </w:r>
+      <w:r>
+        <w:rPr>
+          <w:rFonts w:ascii="Arial" w:hAnsi="Arial" w:cs="Arial"/>
+          <w:sz w:val="24"/>
+          <w:szCs w:val="24"/>
+        </w:rPr>
+        <w:t>.  Does the mean equal the variance for these samples?</w:t>
+      </w:r>
+      <w:r>
+        <w:rPr>
+          <w:rFonts w:ascii="Arial" w:hAnsi="Arial" w:cs="Arial"/>
+          <w:sz w:val="24"/>
+          <w:szCs w:val="24"/>
+        </w:rPr>
+        <w:t xml:space="preserve">   </w:t>
+      </w:r>
+    </w:p>
+    <w:p>
+      <w:pPr>
+        <w:autoSpaceDE w:val="0"/>
+        <w:autoSpaceDN w:val="0"/>
+        <w:adjustRightInd w:val="0"/>
+        <w:spacing w:after="0" w:line="240" w:lineRule="auto"/>
+        <w:rPr>
+          <w:rFonts w:ascii="Arial" w:hAnsi="Arial" w:cs="Arial"/>
+          <w:sz w:val="24"/>
+          <w:szCs w:val="24"/>
+        </w:rPr>
+      </w:pPr>
+      <w:r>
+        <w:rPr>
+          <w:rFonts w:ascii="Arial" w:hAnsi="Arial" w:cs="Arial"/>
+          <w:sz w:val="24"/>
+          <w:szCs w:val="24"/>
+        </w:rPr>
+        <w:t xml:space="preserve">(The commands </w:t>
+      </w:r>
+      <w:r>
+        <w:rPr>
+          <w:rFonts w:ascii="Arial" w:hAnsi="Arial" w:cs="Arial"/>
+          <w:sz w:val="24"/>
+          <w:szCs w:val="24"/>
+        </w:rPr>
+        <w:t>apply(myT, 1, mean)</w:t>
+      </w:r>
       <w:r>
         <w:rPr>
           <w:rFonts w:ascii="Arial" w:hAnsi="Arial" w:cs="Arial"/>
@@ -100,646 +623,7 @@
           <w:sz w:val="24"/>
           <w:szCs w:val="24"/>
         </w:rPr>
-        <w:t>msioda@uncc.edu</w:t>
-      </w:r>
-    </w:p>
-    <w:p>
-      <w:pPr>
-        <w:rPr>
-          <w:rFonts w:ascii="Arial" w:hAnsi="Arial" w:cs="Arial"/>
-          <w:sz w:val="24"/>
-          <w:szCs w:val="24"/>
-        </w:rPr>
-      </w:pPr>
-      <w:r>
-        <w:rPr>
-          <w:rFonts w:ascii="Arial" w:hAnsi="Arial" w:cs="Arial"/>
-          <w:sz w:val="24"/>
-          <w:szCs w:val="24"/>
-        </w:rPr>
-        <w:t>Send your code and the answers to questions..</w:t>
-      </w:r>
-    </w:p>
-    <w:p>
-      <w:pPr>
-        <w:rPr>
-          <w:rFonts w:ascii="Arial" w:hAnsi="Arial" w:cs="Arial"/>
-          <w:sz w:val="24"/>
-          <w:szCs w:val="24"/>
-        </w:rPr>
-      </w:pPr>
-      <w:r>
-        <w:rPr>
-          <w:rFonts w:ascii="Arial" w:hAnsi="Arial" w:cs="Arial"/>
-          <w:sz w:val="24"/>
-          <w:szCs w:val="24"/>
-        </w:rPr>
-        <w:t>-----------</w:t>
-      </w:r>
-    </w:p>
-    <w:p>
-      <w:pPr>
-        <w:autoSpaceDE w:val="0"/>
-        <w:autoSpaceDN w:val="0"/>
-        <w:adjustRightInd w:val="0"/>
-        <w:spacing w:after="0" w:line="240" w:lineRule="auto"/>
-        <w:rPr>
-          <w:rFonts w:ascii="Arial" w:hAnsi="Arial" w:cs="Arial"/>
-          <w:color w:val="000000"/>
-          <w:sz w:val="24"/>
-          <w:szCs w:val="24"/>
-        </w:rPr>
-      </w:pPr>
-      <w:r>
-        <w:rPr>
-          <w:rFonts w:ascii="Arial" w:hAnsi="Arial" w:cs="Arial"/>
-          <w:color w:val="000000"/>
-          <w:sz w:val="24"/>
-          <w:szCs w:val="24"/>
-        </w:rPr>
-        <w:t>Download this dataset:</w:t>
-      </w:r>
-    </w:p>
-    <w:p>
-      <w:pPr>
-        <w:autoSpaceDE w:val="0"/>
-        <w:autoSpaceDN w:val="0"/>
-        <w:adjustRightInd w:val="0"/>
-        <w:spacing w:after="0" w:line="240" w:lineRule="auto"/>
-        <w:rPr>
-          <w:rFonts w:ascii="Arial" w:hAnsi="Arial" w:cs="Arial"/>
-          <w:color w:val="0000FF"/>
-          <w:sz w:val="24"/>
-          <w:szCs w:val="24"/>
-        </w:rPr>
-      </w:pPr>
-      <w:r>
-        <w:rPr>
-          <w:rFonts w:ascii="Arial" w:hAnsi="Arial" w:cs="Arial"/>
-          <w:color w:val="0000FF"/>
-          <w:sz w:val="24"/>
-          <w:szCs w:val="24"/>
-        </w:rPr>
-        <w:t>afodor.github.io/classes/stats2015/nc101_scaff_dataCounts.txt</w:t>
-      </w:r>
-    </w:p>
-    <w:p>
-      <w:pPr>
-        <w:autoSpaceDE w:val="0"/>
-        <w:autoSpaceDN w:val="0"/>
-        <w:adjustRightInd w:val="0"/>
-        <w:spacing w:after="0" w:line="240" w:lineRule="auto"/>
-        <w:rPr>
-          <w:rFonts w:ascii="Arial" w:hAnsi="Arial" w:cs="Arial"/>
-          <w:color w:val="000000"/>
-          <w:sz w:val="24"/>
-          <w:szCs w:val="24"/>
-        </w:rPr>
-      </w:pPr>
-    </w:p>
-    <w:p>
-      <w:pPr>
-        <w:autoSpaceDE w:val="0"/>
-        <w:autoSpaceDN w:val="0"/>
-        <w:adjustRightInd w:val="0"/>
-        <w:spacing w:after="0" w:line="240" w:lineRule="auto"/>
-        <w:rPr>
-          <w:rFonts w:ascii="Arial" w:hAnsi="Arial" w:cs="Arial"/>
-          <w:color w:val="000000"/>
-          <w:sz w:val="24"/>
-          <w:szCs w:val="24"/>
-        </w:rPr>
-      </w:pPr>
-      <w:r>
-        <w:rPr>
-          <w:rFonts w:ascii="Arial" w:hAnsi="Arial" w:cs="Arial"/>
-          <w:color w:val="000000"/>
-          <w:sz w:val="24"/>
-          <w:szCs w:val="24"/>
-        </w:rPr>
-        <w:t>(right-click in the browser and say “save as…”)</w:t>
-      </w:r>
-    </w:p>
-    <w:p>
-      <w:pPr>
-        <w:autoSpaceDE w:val="0"/>
-        <w:autoSpaceDN w:val="0"/>
-        <w:adjustRightInd w:val="0"/>
-        <w:spacing w:after="0" w:line="240" w:lineRule="auto"/>
-        <w:rPr>
-          <w:rFonts w:ascii="Arial" w:hAnsi="Arial" w:cs="Arial"/>
-          <w:color w:val="000000"/>
-          <w:sz w:val="24"/>
-          <w:szCs w:val="24"/>
-        </w:rPr>
-      </w:pPr>
-    </w:p>
-    <w:p>
-      <w:pPr>
-        <w:autoSpaceDE w:val="0"/>
-        <w:autoSpaceDN w:val="0"/>
-        <w:adjustRightInd w:val="0"/>
-        <w:spacing w:after="0" w:line="240" w:lineRule="auto"/>
-        <w:rPr>
-          <w:rFonts w:ascii="Arial" w:hAnsi="Arial" w:cs="Arial"/>
-          <w:color w:val="000000"/>
-          <w:sz w:val="24"/>
-          <w:szCs w:val="24"/>
-        </w:rPr>
-      </w:pPr>
-      <w:r>
-        <w:rPr>
-          <w:rFonts w:ascii="Arial" w:hAnsi="Arial" w:cs="Arial"/>
-          <w:color w:val="000000"/>
-          <w:sz w:val="24"/>
-          <w:szCs w:val="24"/>
-        </w:rPr>
-        <w:t>Each row in the spreadsheet represents a different gene in an RNA-seq experiment. The samples are E. Coli derived from two different mice under identical conditions (i.e. biological replicates).</w:t>
-      </w:r>
-    </w:p>
-    <w:p>
-      <w:pPr>
-        <w:autoSpaceDE w:val="0"/>
-        <w:autoSpaceDN w:val="0"/>
-        <w:adjustRightInd w:val="0"/>
-        <w:spacing w:after="0" w:line="240" w:lineRule="auto"/>
-        <w:rPr>
-          <w:rFonts w:ascii="Arial" w:hAnsi="Arial" w:cs="Arial"/>
-          <w:color w:val="000000"/>
-          <w:sz w:val="24"/>
-          <w:szCs w:val="24"/>
-        </w:rPr>
-      </w:pPr>
-    </w:p>
-    <w:p>
-      <w:pPr>
-        <w:autoSpaceDE w:val="0"/>
-        <w:autoSpaceDN w:val="0"/>
-        <w:adjustRightInd w:val="0"/>
-        <w:spacing w:after="0" w:line="240" w:lineRule="auto"/>
-        <w:rPr>
-          <w:rFonts w:ascii="Arial" w:hAnsi="Arial" w:cs="Arial"/>
-          <w:color w:val="000000"/>
-          <w:sz w:val="24"/>
-          <w:szCs w:val="24"/>
-        </w:rPr>
-      </w:pPr>
-      <w:r>
-        <w:rPr>
-          <w:rFonts w:ascii="Arial" w:hAnsi="Arial" w:cs="Arial"/>
-          <w:color w:val="000000"/>
-          <w:sz w:val="24"/>
-          <w:szCs w:val="24"/>
-        </w:rPr>
-        <w:t>(1) Read the dataset into R using commands something like...</w:t>
-      </w:r>
-    </w:p>
-    <w:p>
-      <w:pPr>
-        <w:autoSpaceDE w:val="0"/>
-        <w:autoSpaceDN w:val="0"/>
-        <w:adjustRightInd w:val="0"/>
-        <w:spacing w:after="0" w:line="240" w:lineRule="auto"/>
-        <w:rPr>
-          <w:rFonts w:ascii="Arial" w:hAnsi="Arial" w:cs="Arial"/>
-          <w:sz w:val="24"/>
-          <w:szCs w:val="24"/>
-        </w:rPr>
-      </w:pPr>
-    </w:p>
-    <w:p>
-      <w:pPr>
-        <w:autoSpaceDE w:val="0"/>
-        <w:autoSpaceDN w:val="0"/>
-        <w:adjustRightInd w:val="0"/>
-        <w:spacing w:after="0" w:line="240" w:lineRule="auto"/>
-        <w:rPr>
-          <w:rFonts w:ascii="Arial" w:hAnsi="Arial" w:cs="Arial"/>
-          <w:sz w:val="24"/>
-          <w:szCs w:val="24"/>
-        </w:rPr>
-      </w:pPr>
-      <w:proofErr w:type="spellStart"/>
-      <w:r>
-        <w:rPr>
-          <w:rFonts w:ascii="Arial" w:hAnsi="Arial" w:cs="Arial"/>
-          <w:color w:val="000000"/>
-          <w:sz w:val="24"/>
-          <w:szCs w:val="24"/>
-          <w:u w:val="single"/>
-        </w:rPr>
-        <w:t>setwd</w:t>
-      </w:r>
-      <w:proofErr w:type="spellEnd"/>
-      <w:r>
-        <w:rPr>
-          <w:rFonts w:ascii="Arial" w:hAnsi="Arial" w:cs="Arial"/>
-          <w:sz w:val="24"/>
-          <w:szCs w:val="24"/>
-        </w:rPr>
-        <w:t>("C:\\classes\\Advanced_Stats_Spring2015\\Lab4_HW1")</w:t>
-      </w:r>
-    </w:p>
-    <w:p>
-      <w:pPr>
-        <w:autoSpaceDE w:val="0"/>
-        <w:autoSpaceDN w:val="0"/>
-        <w:adjustRightInd w:val="0"/>
-        <w:spacing w:after="0" w:line="240" w:lineRule="auto"/>
-        <w:rPr>
-          <w:rFonts w:ascii="Arial" w:hAnsi="Arial" w:cs="Arial"/>
-          <w:sz w:val="24"/>
-          <w:szCs w:val="24"/>
-        </w:rPr>
-      </w:pPr>
-    </w:p>
-    <w:p>
-      <w:pPr>
-        <w:autoSpaceDE w:val="0"/>
-        <w:autoSpaceDN w:val="0"/>
-        <w:adjustRightInd w:val="0"/>
-        <w:spacing w:after="0" w:line="240" w:lineRule="auto"/>
-        <w:rPr>
-          <w:rFonts w:ascii="Arial" w:hAnsi="Arial" w:cs="Arial"/>
-          <w:sz w:val="24"/>
-          <w:szCs w:val="24"/>
-        </w:rPr>
-      </w:pPr>
-      <w:proofErr w:type="spellStart"/>
-      <w:r>
-        <w:rPr>
-          <w:rFonts w:ascii="Arial" w:hAnsi="Arial" w:cs="Arial"/>
-          <w:sz w:val="24"/>
-          <w:szCs w:val="24"/>
-        </w:rPr>
-        <w:t>myT</w:t>
-      </w:r>
-      <w:proofErr w:type="spellEnd"/>
-      <w:r>
-        <w:rPr>
-          <w:rFonts w:ascii="Arial" w:hAnsi="Arial" w:cs="Arial"/>
-          <w:sz w:val="24"/>
-          <w:szCs w:val="24"/>
-        </w:rPr>
-        <w:t xml:space="preserve"> &lt;- </w:t>
-      </w:r>
-      <w:proofErr w:type="spellStart"/>
-      <w:r>
-        <w:rPr>
-          <w:rFonts w:ascii="Arial" w:hAnsi="Arial" w:cs="Arial"/>
-          <w:sz w:val="24"/>
-          <w:szCs w:val="24"/>
-        </w:rPr>
-        <w:t>read.table</w:t>
-      </w:r>
-      <w:proofErr w:type="spellEnd"/>
-      <w:r>
-        <w:rPr>
-          <w:rFonts w:ascii="Arial" w:hAnsi="Arial" w:cs="Arial"/>
-          <w:sz w:val="24"/>
-          <w:szCs w:val="24"/>
-        </w:rPr>
-        <w:t>("nc101_scaff_dataCounts.txt",header=</w:t>
-      </w:r>
-      <w:proofErr w:type="spellStart"/>
-      <w:r>
-        <w:rPr>
-          <w:rFonts w:ascii="Arial" w:hAnsi="Arial" w:cs="Arial"/>
-          <w:sz w:val="24"/>
-          <w:szCs w:val="24"/>
-        </w:rPr>
-        <w:t>TRUE,row.names</w:t>
-      </w:r>
-      <w:proofErr w:type="spellEnd"/>
-      <w:r>
-        <w:rPr>
-          <w:rFonts w:ascii="Arial" w:hAnsi="Arial" w:cs="Arial"/>
-          <w:sz w:val="24"/>
-          <w:szCs w:val="24"/>
-        </w:rPr>
-        <w:t>=1)</w:t>
-      </w:r>
-    </w:p>
-    <w:p>
-      <w:pPr>
-        <w:autoSpaceDE w:val="0"/>
-        <w:autoSpaceDN w:val="0"/>
-        <w:adjustRightInd w:val="0"/>
-        <w:spacing w:after="0" w:line="240" w:lineRule="auto"/>
-        <w:rPr>
-          <w:rFonts w:ascii="Arial" w:hAnsi="Arial" w:cs="Arial"/>
-          <w:color w:val="000000"/>
-          <w:sz w:val="24"/>
-          <w:szCs w:val="24"/>
-        </w:rPr>
-      </w:pPr>
-    </w:p>
-    <w:p>
-      <w:pPr>
-        <w:autoSpaceDE w:val="0"/>
-        <w:autoSpaceDN w:val="0"/>
-        <w:adjustRightInd w:val="0"/>
-        <w:spacing w:after="0" w:line="240" w:lineRule="auto"/>
-        <w:rPr>
-          <w:rFonts w:ascii="Arial" w:hAnsi="Arial" w:cs="Arial"/>
-          <w:sz w:val="24"/>
-          <w:szCs w:val="24"/>
-        </w:rPr>
-      </w:pPr>
-      <w:r>
-        <w:rPr>
-          <w:rFonts w:ascii="Arial" w:hAnsi="Arial" w:cs="Arial"/>
-          <w:sz w:val="24"/>
-          <w:szCs w:val="24"/>
-        </w:rPr>
-        <w:t>(2) On a log</w:t>
-      </w:r>
-      <w:r>
-        <w:rPr>
-          <w:rFonts w:ascii="Arial" w:hAnsi="Arial" w:cs="Arial"/>
-          <w:sz w:val="24"/>
-          <w:szCs w:val="24"/>
-        </w:rPr>
-        <w:t>10</w:t>
-      </w:r>
-      <w:r>
-        <w:rPr>
-          <w:rFonts w:ascii="Arial" w:hAnsi="Arial" w:cs="Arial"/>
-          <w:sz w:val="24"/>
-          <w:szCs w:val="24"/>
-        </w:rPr>
-        <w:t>-log</w:t>
-      </w:r>
-      <w:r>
-        <w:rPr>
-          <w:rFonts w:ascii="Arial" w:hAnsi="Arial" w:cs="Arial"/>
-          <w:sz w:val="24"/>
-          <w:szCs w:val="24"/>
-        </w:rPr>
-        <w:t>10</w:t>
-      </w:r>
-      <w:r>
-        <w:rPr>
-          <w:rFonts w:ascii="Arial" w:hAnsi="Arial" w:cs="Arial"/>
-          <w:sz w:val="24"/>
-          <w:szCs w:val="24"/>
-        </w:rPr>
-        <w:t xml:space="preserve"> scale, show a plot of the counts for the two samples “D2_01” and “D2_02”.</w:t>
-      </w:r>
-    </w:p>
-    <w:p>
-      <w:pPr>
-        <w:autoSpaceDE w:val="0"/>
-        <w:autoSpaceDN w:val="0"/>
-        <w:adjustRightInd w:val="0"/>
-        <w:spacing w:after="0" w:line="240" w:lineRule="auto"/>
-        <w:rPr>
-          <w:rFonts w:ascii="Arial" w:hAnsi="Arial" w:cs="Arial"/>
-          <w:sz w:val="24"/>
-          <w:szCs w:val="24"/>
-        </w:rPr>
-      </w:pPr>
-    </w:p>
-    <w:p>
-      <w:pPr>
-        <w:autoSpaceDE w:val="0"/>
-        <w:autoSpaceDN w:val="0"/>
-        <w:adjustRightInd w:val="0"/>
-        <w:spacing w:after="0" w:line="240" w:lineRule="auto"/>
-        <w:rPr>
-          <w:rFonts w:ascii="Arial" w:hAnsi="Arial" w:cs="Arial"/>
-          <w:sz w:val="24"/>
-          <w:szCs w:val="24"/>
-        </w:rPr>
-      </w:pPr>
-      <w:r>
-        <w:rPr>
-          <w:rFonts w:ascii="Arial" w:hAnsi="Arial" w:cs="Arial"/>
-          <w:sz w:val="24"/>
-          <w:szCs w:val="24"/>
-        </w:rPr>
-        <w:t>Qualitatively, do the biological replicates appear to have similar patterns of gene expression?</w:t>
-      </w:r>
-    </w:p>
-    <w:p>
-      <w:pPr>
-        <w:autoSpaceDE w:val="0"/>
-        <w:autoSpaceDN w:val="0"/>
-        <w:adjustRightInd w:val="0"/>
-        <w:spacing w:after="0" w:line="240" w:lineRule="auto"/>
-        <w:rPr>
-          <w:rFonts w:ascii="Arial" w:hAnsi="Arial" w:cs="Arial"/>
-          <w:sz w:val="24"/>
-          <w:szCs w:val="24"/>
-        </w:rPr>
-      </w:pPr>
-    </w:p>
-    <w:p>
-      <w:pPr>
-        <w:autoSpaceDE w:val="0"/>
-        <w:autoSpaceDN w:val="0"/>
-        <w:adjustRightInd w:val="0"/>
-        <w:spacing w:after="0" w:line="240" w:lineRule="auto"/>
-        <w:rPr>
-          <w:rFonts w:ascii="Arial" w:hAnsi="Arial" w:cs="Arial"/>
-          <w:sz w:val="24"/>
-          <w:szCs w:val="24"/>
-        </w:rPr>
-      </w:pPr>
-      <w:r>
-        <w:rPr>
-          <w:rFonts w:ascii="Arial" w:hAnsi="Arial" w:cs="Arial"/>
-          <w:sz w:val="24"/>
-          <w:szCs w:val="24"/>
-        </w:rPr>
-        <w:t>(3) On a log</w:t>
-      </w:r>
-      <w:r>
-        <w:rPr>
-          <w:rFonts w:ascii="Arial" w:hAnsi="Arial" w:cs="Arial"/>
-          <w:sz w:val="24"/>
-          <w:szCs w:val="24"/>
-        </w:rPr>
-        <w:t>10</w:t>
-      </w:r>
-      <w:r>
-        <w:rPr>
-          <w:rFonts w:ascii="Arial" w:hAnsi="Arial" w:cs="Arial"/>
-          <w:sz w:val="24"/>
-          <w:szCs w:val="24"/>
-        </w:rPr>
-        <w:t>-log</w:t>
-      </w:r>
-      <w:r>
-        <w:rPr>
-          <w:rFonts w:ascii="Arial" w:hAnsi="Arial" w:cs="Arial"/>
-          <w:sz w:val="24"/>
-          <w:szCs w:val="24"/>
-        </w:rPr>
-        <w:t>10</w:t>
-      </w:r>
-      <w:r>
-        <w:rPr>
-          <w:rFonts w:ascii="Arial" w:hAnsi="Arial" w:cs="Arial"/>
-          <w:sz w:val="24"/>
-          <w:szCs w:val="24"/>
-        </w:rPr>
-        <w:t xml:space="preserve"> scale, plot the variance of all genes (across all samples) </w:t>
-      </w:r>
-      <w:r>
-        <w:rPr>
-          <w:rFonts w:ascii="Arial" w:hAnsi="Arial" w:cs="Arial"/>
-          <w:sz w:val="24"/>
-          <w:szCs w:val="24"/>
-        </w:rPr>
-        <w:t>vs. the mean (across all genes)</w:t>
-      </w:r>
-      <w:r>
-        <w:rPr>
-          <w:rFonts w:ascii="Arial" w:hAnsi="Arial" w:cs="Arial"/>
-          <w:sz w:val="24"/>
-          <w:szCs w:val="24"/>
-        </w:rPr>
-        <w:t xml:space="preserve"> with a red</w:t>
-      </w:r>
-      <w:r>
-        <w:rPr>
-          <w:rFonts w:ascii="Arial" w:hAnsi="Arial" w:cs="Arial"/>
-          <w:sz w:val="24"/>
-          <w:szCs w:val="24"/>
-        </w:rPr>
-        <w:t xml:space="preserve"> </w:t>
-      </w:r>
-      <w:r>
-        <w:rPr>
-          <w:rFonts w:ascii="Arial" w:hAnsi="Arial" w:cs="Arial"/>
-          <w:sz w:val="24"/>
-          <w:szCs w:val="24"/>
-        </w:rPr>
-        <w:t>line</w:t>
-      </w:r>
-      <w:r>
-        <w:rPr>
-          <w:rFonts w:ascii="Arial" w:hAnsi="Arial" w:cs="Arial"/>
-          <w:sz w:val="24"/>
-          <w:szCs w:val="24"/>
-        </w:rPr>
-        <w:t xml:space="preserve"> on your graph representing the identity line</w:t>
-      </w:r>
-      <w:r>
-        <w:rPr>
-          <w:rFonts w:ascii="Arial" w:hAnsi="Arial" w:cs="Arial"/>
-          <w:sz w:val="24"/>
-          <w:szCs w:val="24"/>
-        </w:rPr>
-        <w:t xml:space="preserve">.  </w:t>
-      </w:r>
-      <w:proofErr w:type="spellStart"/>
-      <w:r>
-        <w:rPr>
-          <w:rFonts w:ascii="Arial" w:hAnsi="Arial" w:cs="Arial"/>
-          <w:sz w:val="24"/>
-          <w:szCs w:val="24"/>
-        </w:rPr>
-        <w:t>D</w:t>
-      </w:r>
-      <w:proofErr w:type="spellEnd"/>
-      <w:r>
-        <w:rPr>
-          <w:rFonts w:ascii="Arial" w:hAnsi="Arial" w:cs="Arial"/>
-          <w:sz w:val="24"/>
-          <w:szCs w:val="24"/>
-        </w:rPr>
-        <w:t>oes the mean equal the variance for these samples?</w:t>
-      </w:r>
-      <w:r>
-        <w:rPr>
-          <w:rFonts w:ascii="Arial" w:hAnsi="Arial" w:cs="Arial"/>
-          <w:sz w:val="24"/>
-          <w:szCs w:val="24"/>
-        </w:rPr>
-        <w:t xml:space="preserve">   </w:t>
-      </w:r>
-    </w:p>
-    <w:p>
-      <w:pPr>
-        <w:autoSpaceDE w:val="0"/>
-        <w:autoSpaceDN w:val="0"/>
-        <w:adjustRightInd w:val="0"/>
-        <w:spacing w:after="0" w:line="240" w:lineRule="auto"/>
-        <w:rPr>
-          <w:rFonts w:ascii="Arial" w:hAnsi="Arial" w:cs="Arial"/>
-          <w:sz w:val="24"/>
-          <w:szCs w:val="24"/>
-        </w:rPr>
-      </w:pPr>
-      <w:r>
-        <w:rPr>
-          <w:rFonts w:ascii="Arial" w:hAnsi="Arial" w:cs="Arial"/>
-          <w:sz w:val="24"/>
-          <w:szCs w:val="24"/>
-        </w:rPr>
-        <w:t xml:space="preserve">(The commands </w:t>
-      </w:r>
-      <w:r>
-        <w:rPr>
-          <w:rFonts w:ascii="Arial" w:hAnsi="Arial" w:cs="Arial"/>
-          <w:sz w:val="24"/>
-          <w:szCs w:val="24"/>
-        </w:rPr>
-        <w:t>apply(</w:t>
-      </w:r>
-      <w:proofErr w:type="spellStart"/>
-      <w:r>
-        <w:rPr>
-          <w:rFonts w:ascii="Arial" w:hAnsi="Arial" w:cs="Arial"/>
-          <w:sz w:val="24"/>
-          <w:szCs w:val="24"/>
-        </w:rPr>
-        <w:t>myT</w:t>
-      </w:r>
-      <w:proofErr w:type="spellEnd"/>
-      <w:r>
-        <w:rPr>
-          <w:rFonts w:ascii="Arial" w:hAnsi="Arial" w:cs="Arial"/>
-          <w:sz w:val="24"/>
-          <w:szCs w:val="24"/>
-        </w:rPr>
-        <w:t>, 1, mean)</w:t>
-      </w:r>
-      <w:r>
-        <w:rPr>
-          <w:rFonts w:ascii="Arial" w:hAnsi="Arial" w:cs="Arial"/>
-          <w:sz w:val="24"/>
-          <w:szCs w:val="24"/>
-        </w:rPr>
-        <w:t xml:space="preserve"> and </w:t>
-      </w:r>
-      <w:r>
-        <w:rPr>
-          <w:rFonts w:ascii="Arial" w:hAnsi="Arial" w:cs="Arial"/>
-          <w:sz w:val="24"/>
-          <w:szCs w:val="24"/>
-        </w:rPr>
-        <w:t>apply(</w:t>
-      </w:r>
-      <w:proofErr w:type="spellStart"/>
-      <w:r>
-        <w:rPr>
-          <w:rFonts w:ascii="Arial" w:hAnsi="Arial" w:cs="Arial"/>
-          <w:sz w:val="24"/>
-          <w:szCs w:val="24"/>
-        </w:rPr>
-        <w:t>myT</w:t>
-      </w:r>
-      <w:proofErr w:type="spellEnd"/>
-      <w:r>
-        <w:rPr>
-          <w:rFonts w:ascii="Arial" w:hAnsi="Arial" w:cs="Arial"/>
-          <w:sz w:val="24"/>
-          <w:szCs w:val="24"/>
-        </w:rPr>
-        <w:t xml:space="preserve">, 1, </w:t>
+        <w:t xml:space="preserve">apply(myT, 1, </w:t>
       </w:r>
       <w:r>
         <w:rPr>
@@ -1045,27 +929,7 @@
           <w:sz w:val="24"/>
           <w:szCs w:val="24"/>
         </w:rPr>
-        <w:t xml:space="preserve">use the two sided </w:t>
-      </w:r>
-      <w:proofErr w:type="spellStart"/>
-      <w:r>
-        <w:rPr>
-          <w:rFonts w:ascii="Arial" w:eastAsia="Times New Roman" w:hAnsi="Arial" w:cs="Arial"/>
-          <w:color w:val="000000"/>
-          <w:sz w:val="24"/>
-          <w:szCs w:val="24"/>
-        </w:rPr>
-        <w:t>fisher.test</w:t>
-      </w:r>
-      <w:proofErr w:type="spellEnd"/>
-      <w:r>
-        <w:rPr>
-          <w:rFonts w:ascii="Arial" w:eastAsia="Times New Roman" w:hAnsi="Arial" w:cs="Arial"/>
-          <w:color w:val="000000"/>
-          <w:sz w:val="24"/>
-          <w:szCs w:val="24"/>
-        </w:rPr>
-        <w:t xml:space="preserve"> to generate a p-value for the null hypothesis that the columns and rows of the contingency table are independent.</w:t>
+        <w:t>use the two sided fisher.test to generate a p-value for the null hypothesis that the columns and rows of the contingency table are independent.</w:t>
       </w:r>
     </w:p>
     <w:p>
@@ -1242,41 +1106,13 @@
         </w:rPr>
         <w:t xml:space="preserve">  How does the p-value distribution change if you remove low abundance genes (with for example </w:t>
       </w:r>
-      <w:proofErr w:type="spellStart"/>
-      <w:r>
-        <w:rPr>
-          <w:rFonts w:ascii="Arial" w:hAnsi="Arial" w:cs="Arial"/>
-          <w:sz w:val="24"/>
-          <w:szCs w:val="24"/>
-        </w:rPr>
-        <w:t>myT</w:t>
-      </w:r>
-      <w:proofErr w:type="spellEnd"/>
-      <w:r>
-        <w:rPr>
-          <w:rFonts w:ascii="Arial" w:hAnsi="Arial" w:cs="Arial"/>
-          <w:sz w:val="24"/>
-          <w:szCs w:val="24"/>
-        </w:rPr>
-        <w:t xml:space="preserve"> &lt;- </w:t>
-      </w:r>
-      <w:proofErr w:type="spellStart"/>
-      <w:r>
-        <w:rPr>
-          <w:rFonts w:ascii="Arial" w:hAnsi="Arial" w:cs="Arial"/>
-          <w:sz w:val="24"/>
-          <w:szCs w:val="24"/>
-        </w:rPr>
-        <w:t>myT</w:t>
-      </w:r>
-      <w:proofErr w:type="spellEnd"/>
-      <w:r>
-        <w:rPr>
-          <w:rFonts w:ascii="Arial" w:hAnsi="Arial" w:cs="Arial"/>
-          <w:sz w:val="24"/>
-          <w:szCs w:val="24"/>
-        </w:rPr>
-        <w:t>[ (myT$D2_01 + myT$D2_02 &gt; 50),]</w:t>
+      <w:r>
+        <w:rPr>
+          <w:rFonts w:ascii="Arial" w:hAnsi="Arial" w:cs="Arial"/>
+          <w:sz w:val="24"/>
+          <w:szCs w:val="24"/>
+        </w:rPr>
+        <w:t>myT &lt;- myT[ (myT$D2_01 + myT$D2_02 &gt; 50),]</w:t>
       </w:r>
     </w:p>
     <w:p>
@@ -1340,43 +1176,7 @@
           <w:sz w:val="24"/>
           <w:szCs w:val="24"/>
         </w:rPr>
-        <w:t xml:space="preserve">) Add 1 to every value in the table ( with something like </w:t>
-      </w:r>
-      <w:proofErr w:type="spellStart"/>
-      <w:r>
-        <w:rPr>
-          <w:rFonts w:ascii="Arial" w:hAnsi="Arial" w:cs="Arial"/>
-          <w:sz w:val="24"/>
-          <w:szCs w:val="24"/>
-        </w:rPr>
-        <w:t>myT</w:t>
-      </w:r>
-      <w:proofErr w:type="spellEnd"/>
-      <w:r>
-        <w:rPr>
-          <w:rFonts w:ascii="Arial" w:hAnsi="Arial" w:cs="Arial"/>
-          <w:sz w:val="24"/>
-          <w:szCs w:val="24"/>
-        </w:rPr>
-        <w:t xml:space="preserve"> = </w:t>
-      </w:r>
-      <w:proofErr w:type="spellStart"/>
-      <w:r>
-        <w:rPr>
-          <w:rFonts w:ascii="Arial" w:hAnsi="Arial" w:cs="Arial"/>
-          <w:sz w:val="24"/>
-          <w:szCs w:val="24"/>
-        </w:rPr>
-        <w:t>myT</w:t>
-      </w:r>
-      <w:proofErr w:type="spellEnd"/>
-      <w:r>
-        <w:rPr>
-          <w:rFonts w:ascii="Arial" w:hAnsi="Arial" w:cs="Arial"/>
-          <w:sz w:val="24"/>
-          <w:szCs w:val="24"/>
-        </w:rPr>
-        <w:t xml:space="preserve"> + 1 ).  This is called adding a pseudo-count.  Now consider the first gene (</w:t>
+        <w:t>) Add 1 to every value in the table ( with something like myT = myT + 1 ).  This is called adding a pseudo-count.  Now consider the first gene (</w:t>
       </w:r>
       <w:r>
         <w:rPr>
@@ -1555,27 +1355,7 @@
           <w:sz w:val="24"/>
           <w:szCs w:val="24"/>
         </w:rPr>
-        <w:t xml:space="preserve">Now use </w:t>
-      </w:r>
-      <w:proofErr w:type="spellStart"/>
-      <w:r>
-        <w:rPr>
-          <w:rFonts w:ascii="Arial" w:eastAsia="Times New Roman" w:hAnsi="Arial" w:cs="Arial"/>
-          <w:color w:val="000000"/>
-          <w:sz w:val="24"/>
-          <w:szCs w:val="24"/>
-        </w:rPr>
-        <w:t>poisson.test</w:t>
-      </w:r>
-      <w:proofErr w:type="spellEnd"/>
-      <w:r>
-        <w:rPr>
-          <w:rFonts w:ascii="Arial" w:eastAsia="Times New Roman" w:hAnsi="Arial" w:cs="Arial"/>
-          <w:color w:val="000000"/>
-          <w:sz w:val="24"/>
-          <w:szCs w:val="24"/>
-        </w:rPr>
-        <w:t xml:space="preserve"> to assign a p-value for the null hypothesis that value of p derived from D2_01 could have produced the number of reads observed for this gene in D2_02 .</w:t>
+        <w:t>Now use poisson.test to assign a p-value for the null hypothesis that value of p derived from D2_01 could have produced the number of reads observed for this gene in D2_02 .</w:t>
       </w:r>
     </w:p>
     <w:p>
@@ -1722,8 +1502,6 @@
         </w:rPr>
         <w:t xml:space="preserve"> </w:t>
       </w:r>
-      <w:bookmarkStart w:id="0" w:name="_GoBack"/>
-      <w:bookmarkEnd w:id="0"/>
     </w:p>
     <w:p>
       <w:pPr>
@@ -1913,6 +1691,7 @@
     <w:lsdException w:name="HTML Sample" w:semiHidden="1" w:unhideWhenUsed="1"/>
     <w:lsdException w:name="HTML Typewriter" w:semiHidden="1" w:unhideWhenUsed="1"/>
     <w:lsdException w:name="HTML Variable" w:semiHidden="1" w:unhideWhenUsed="1"/>
+    <w:lsdException w:name="Normal Table" w:semiHidden="1" w:unhideWhenUsed="1"/>
     <w:lsdException w:name="annotation subject" w:semiHidden="1" w:unhideWhenUsed="1"/>
     <w:lsdException w:name="No List" w:semiHidden="1" w:unhideWhenUsed="1"/>
     <w:lsdException w:name="Outline List 1" w:semiHidden="1" w:unhideWhenUsed="1"/>
@@ -1958,9 +1737,11 @@
     <w:lsdException w:name="Table Subtle 1" w:semiHidden="1" w:unhideWhenUsed="1"/>
     <w:lsdException w:name="Table Subtle 2" w:semiHidden="1" w:unhideWhenUsed="1"/>
     <w:lsdException w:name="Table Web 1" w:semiHidden="1" w:unhideWhenUsed="1"/>
+    <w:lsdException w:name="Table Web 2" w:semiHidden="1" w:unhideWhenUsed="1"/>
     <w:lsdException w:name="Table Web 3" w:semiHidden="1" w:unhideWhenUsed="1"/>
     <w:lsdException w:name="Balloon Text" w:semiHidden="1" w:unhideWhenUsed="1"/>
     <w:lsdException w:name="Table Grid" w:uiPriority="39"/>
+    <w:lsdException w:name="Table Theme" w:semiHidden="1" w:unhideWhenUsed="1"/>
     <w:lsdException w:name="Placeholder Text" w:semiHidden="1"/>
     <w:lsdException w:name="No Spacing" w:uiPriority="1" w:qFormat="1"/>
     <w:lsdException w:name="Light Shading" w:uiPriority="60"/>

</xml_diff>

<commit_message>
lab 6 cancelled due to snow storm
</commit_message>
<xml_diff>
--- a/classes/stats2020/Lab06.docx
+++ b/classes/stats2020/Lab06.docx
@@ -39,147 +39,94 @@
       <w:pPr>
         <w:rPr>
           <w:rFonts w:ascii="Arial" w:hAnsi="Arial" w:cs="Arial"/>
-          <w:sz w:val="24"/>
-          <w:szCs w:val="24"/>
-        </w:rPr>
-      </w:pPr>
-      <w:r>
-        <w:rPr>
-          <w:rFonts w:ascii="Arial" w:hAnsi="Arial" w:cs="Arial"/>
-          <w:sz w:val="24"/>
-          <w:szCs w:val="24"/>
-        </w:rPr>
-        <w:t xml:space="preserve">By the beginning of the next lab (Feb. </w:t>
-      </w:r>
-      <w:r>
-        <w:rPr>
-          <w:rFonts w:ascii="Arial" w:hAnsi="Arial" w:cs="Arial"/>
-          <w:sz w:val="24"/>
-          <w:szCs w:val="24"/>
-        </w:rPr>
-        <w:t>2</w:t>
-      </w:r>
-      <w:r>
-        <w:rPr>
-          <w:rFonts w:ascii="Arial" w:hAnsi="Arial" w:cs="Arial"/>
-          <w:sz w:val="24"/>
-          <w:szCs w:val="24"/>
-        </w:rPr>
-        <w:t>7</w:t>
-      </w:r>
-      <w:r>
-        <w:rPr>
-          <w:rFonts w:ascii="Arial" w:hAnsi="Arial" w:cs="Arial"/>
-          <w:sz w:val="24"/>
-          <w:szCs w:val="24"/>
-        </w:rPr>
-        <w:t xml:space="preserve">), send what you have to </w:t>
-      </w:r>
+          <w:b/>
+          <w:bCs/>
+          <w:sz w:val="24"/>
+          <w:szCs w:val="24"/>
+        </w:rPr>
+      </w:pPr>
+      <w:r>
+        <w:rPr>
+          <w:rFonts w:ascii="Arial" w:hAnsi="Arial" w:cs="Arial"/>
+          <w:b/>
+          <w:bCs/>
+          <w:sz w:val="24"/>
+          <w:szCs w:val="24"/>
+        </w:rPr>
+        <w:t>This lab was cancelled due to snow storm</w:t>
+      </w:r>
+    </w:p>
+    <w:p>
+      <w:pPr>
+        <w:rPr>
+          <w:rFonts w:ascii="Arial" w:hAnsi="Arial" w:cs="Arial"/>
+          <w:sz w:val="24"/>
+          <w:szCs w:val="24"/>
+        </w:rPr>
+      </w:pPr>
+      <w:r>
+        <w:rPr>
+          <w:rFonts w:ascii="Arial" w:hAnsi="Arial" w:cs="Arial"/>
+          <w:sz w:val="24"/>
+          <w:szCs w:val="24"/>
+        </w:rPr>
+        <w:t>-----------</w:t>
+      </w:r>
+    </w:p>
+    <w:p>
+      <w:pPr>
+        <w:autoSpaceDE w:val="0"/>
+        <w:autoSpaceDN w:val="0"/>
+        <w:adjustRightInd w:val="0"/>
+        <w:spacing w:after="0" w:line="240" w:lineRule="auto"/>
+        <w:rPr>
+          <w:rFonts w:ascii="Arial" w:hAnsi="Arial" w:cs="Arial"/>
+          <w:color w:val="000000"/>
+          <w:sz w:val="24"/>
+          <w:szCs w:val="24"/>
+        </w:rPr>
+      </w:pPr>
+      <w:r>
+        <w:rPr>
+          <w:rFonts w:ascii="Arial" w:hAnsi="Arial" w:cs="Arial"/>
+          <w:color w:val="000000"/>
+          <w:sz w:val="24"/>
+          <w:szCs w:val="24"/>
+        </w:rPr>
+        <w:t>Download this dataset:</w:t>
+      </w:r>
+    </w:p>
+    <w:p>
+      <w:pPr>
+        <w:autoSpaceDE w:val="0"/>
+        <w:autoSpaceDN w:val="0"/>
+        <w:adjustRightInd w:val="0"/>
+        <w:spacing w:after="0" w:line="240" w:lineRule="auto"/>
+      </w:pPr>
       <w:hyperlink r:id="rId4" w:history="1">
         <w:r>
           <w:rPr>
             <w:rStyle w:val="Hyperlink"/>
-            <w:rFonts w:ascii="Arial" w:hAnsi="Arial" w:cs="Arial"/>
-            <w:sz w:val="24"/>
-            <w:szCs w:val="24"/>
           </w:rPr>
-          <w:t>afodor@uncc.edu</w:t>
+          <w:t>http://afodor.github.io/classes/stats2015/longitdunalRNASeqData.zip</w:t>
         </w:r>
       </w:hyperlink>
     </w:p>
     <w:p>
       <w:pPr>
-        <w:rPr>
-          <w:rFonts w:ascii="Arial" w:hAnsi="Arial" w:cs="Arial"/>
-          <w:sz w:val="24"/>
-          <w:szCs w:val="24"/>
-        </w:rPr>
-      </w:pPr>
-      <w:r>
-        <w:rPr>
-          <w:rFonts w:ascii="Arial" w:hAnsi="Arial" w:cs="Arial"/>
-          <w:sz w:val="24"/>
-          <w:szCs w:val="24"/>
-        </w:rPr>
-        <w:t>Send your code and the answers to questions..</w:t>
-      </w:r>
-    </w:p>
-    <w:p>
-      <w:pPr>
-        <w:rPr>
-          <w:rFonts w:ascii="Arial" w:hAnsi="Arial" w:cs="Arial"/>
-          <w:sz w:val="24"/>
-          <w:szCs w:val="24"/>
-        </w:rPr>
-      </w:pPr>
-      <w:r>
-        <w:rPr>
-          <w:rFonts w:ascii="Arial" w:hAnsi="Arial" w:cs="Arial"/>
-          <w:sz w:val="24"/>
-          <w:szCs w:val="24"/>
-        </w:rPr>
-        <w:t>-----------</w:t>
-      </w:r>
-    </w:p>
-    <w:p>
-      <w:pPr>
-        <w:autoSpaceDE w:val="0"/>
-        <w:autoSpaceDN w:val="0"/>
-        <w:adjustRightInd w:val="0"/>
-        <w:spacing w:after="0" w:line="240" w:lineRule="auto"/>
-        <w:rPr>
-          <w:rFonts w:ascii="Arial" w:hAnsi="Arial" w:cs="Arial"/>
-          <w:color w:val="000000"/>
-          <w:sz w:val="24"/>
-          <w:szCs w:val="24"/>
-        </w:rPr>
-      </w:pPr>
-      <w:r>
-        <w:rPr>
-          <w:rFonts w:ascii="Arial" w:hAnsi="Arial" w:cs="Arial"/>
-          <w:color w:val="000000"/>
-          <w:sz w:val="24"/>
-          <w:szCs w:val="24"/>
-        </w:rPr>
-        <w:t>Download this dataset:</w:t>
-      </w:r>
-    </w:p>
-    <w:p>
-      <w:pPr>
-        <w:autoSpaceDE w:val="0"/>
-        <w:autoSpaceDN w:val="0"/>
-        <w:adjustRightInd w:val="0"/>
-        <w:spacing w:after="0" w:line="240" w:lineRule="auto"/>
-        <w:rPr>
-          <w:rFonts w:ascii="Arial" w:hAnsi="Arial" w:cs="Arial"/>
-          <w:color w:val="0000FF"/>
-          <w:sz w:val="24"/>
-          <w:szCs w:val="24"/>
-        </w:rPr>
-      </w:pPr>
-      <w:r>
-        <w:rPr>
-          <w:rFonts w:ascii="Arial" w:hAnsi="Arial" w:cs="Arial"/>
-          <w:color w:val="0000FF"/>
-          <w:sz w:val="24"/>
-          <w:szCs w:val="24"/>
-        </w:rPr>
-        <w:t>afodor.github.io/classes/stats2015/nc101_scaff_dataCounts.txt</w:t>
-      </w:r>
-    </w:p>
-    <w:p>
-      <w:pPr>
-        <w:autoSpaceDE w:val="0"/>
-        <w:autoSpaceDN w:val="0"/>
-        <w:adjustRightInd w:val="0"/>
-        <w:spacing w:after="0" w:line="240" w:lineRule="auto"/>
-        <w:rPr>
-          <w:rFonts w:ascii="Arial" w:hAnsi="Arial" w:cs="Arial"/>
-          <w:color w:val="000000"/>
-          <w:sz w:val="24"/>
-          <w:szCs w:val="24"/>
-        </w:rPr>
-      </w:pPr>
+        <w:autoSpaceDE w:val="0"/>
+        <w:autoSpaceDN w:val="0"/>
+        <w:adjustRightInd w:val="0"/>
+        <w:spacing w:after="0" w:line="240" w:lineRule="auto"/>
+        <w:rPr>
+          <w:rFonts w:ascii="Arial" w:hAnsi="Arial" w:cs="Arial"/>
+          <w:color w:val="000000"/>
+          <w:sz w:val="24"/>
+          <w:szCs w:val="24"/>
+        </w:rPr>
+      </w:pPr>
+      <w:bookmarkStart w:id="0" w:name="_GoBack"/>
+      <w:bookmarkEnd w:id="0"/>
     </w:p>
     <w:p>
       <w:pPr>
@@ -303,6 +250,7 @@
           <w:szCs w:val="24"/>
         </w:rPr>
       </w:pPr>
+      <w:proofErr w:type="spellStart"/>
       <w:r>
         <w:rPr>
           <w:rFonts w:ascii="Arial" w:hAnsi="Arial" w:cs="Arial"/>
@@ -313,6 +261,7 @@
         </w:rPr>
         <w:t>setwd</w:t>
       </w:r>
+      <w:proofErr w:type="spellEnd"/>
       <w:r>
         <w:rPr>
           <w:rFonts w:ascii="Arial" w:hAnsi="Arial" w:cs="Arial"/>
@@ -347,13 +296,59 @@
           <w:szCs w:val="24"/>
         </w:rPr>
       </w:pPr>
-      <w:r>
-        <w:rPr>
-          <w:rFonts w:ascii="Arial" w:hAnsi="Arial" w:cs="Arial"/>
-          <w:sz w:val="24"/>
-          <w:szCs w:val="24"/>
-        </w:rPr>
-        <w:t>myT &lt;- read.table("nc101_scaff_dataCounts.txt",header=TRUE,row.names=1)</w:t>
+      <w:proofErr w:type="spellStart"/>
+      <w:r>
+        <w:rPr>
+          <w:rFonts w:ascii="Arial" w:hAnsi="Arial" w:cs="Arial"/>
+          <w:sz w:val="24"/>
+          <w:szCs w:val="24"/>
+        </w:rPr>
+        <w:t>myT</w:t>
+      </w:r>
+      <w:proofErr w:type="spellEnd"/>
+      <w:r>
+        <w:rPr>
+          <w:rFonts w:ascii="Arial" w:hAnsi="Arial" w:cs="Arial"/>
+          <w:sz w:val="24"/>
+          <w:szCs w:val="24"/>
+        </w:rPr>
+        <w:t xml:space="preserve"> &lt;- </w:t>
+      </w:r>
+      <w:proofErr w:type="spellStart"/>
+      <w:r>
+        <w:rPr>
+          <w:rFonts w:ascii="Arial" w:hAnsi="Arial" w:cs="Arial"/>
+          <w:sz w:val="24"/>
+          <w:szCs w:val="24"/>
+        </w:rPr>
+        <w:t>read.table</w:t>
+      </w:r>
+      <w:proofErr w:type="spellEnd"/>
+      <w:r>
+        <w:rPr>
+          <w:rFonts w:ascii="Arial" w:hAnsi="Arial" w:cs="Arial"/>
+          <w:sz w:val="24"/>
+          <w:szCs w:val="24"/>
+        </w:rPr>
+        <w:t>("nc101_scaff_dataCounts.txt",header=</w:t>
+      </w:r>
+      <w:proofErr w:type="spellStart"/>
+      <w:r>
+        <w:rPr>
+          <w:rFonts w:ascii="Arial" w:hAnsi="Arial" w:cs="Arial"/>
+          <w:sz w:val="24"/>
+          <w:szCs w:val="24"/>
+        </w:rPr>
+        <w:t>TRUE,row.names</w:t>
+      </w:r>
+      <w:proofErr w:type="spellEnd"/>
+      <w:r>
+        <w:rPr>
+          <w:rFonts w:ascii="Arial" w:hAnsi="Arial" w:cs="Arial"/>
+          <w:sz w:val="24"/>
+          <w:szCs w:val="24"/>
+        </w:rPr>
+        <w:t>=1)</w:t>
       </w:r>
     </w:p>
     <w:p>
@@ -605,7 +600,25 @@
           <w:sz w:val="24"/>
           <w:szCs w:val="24"/>
         </w:rPr>
-        <w:t>apply(myT, 1, mean)</w:t>
+        <w:t>apply(</w:t>
+      </w:r>
+      <w:proofErr w:type="spellStart"/>
+      <w:r>
+        <w:rPr>
+          <w:rFonts w:ascii="Arial" w:hAnsi="Arial" w:cs="Arial"/>
+          <w:sz w:val="24"/>
+          <w:szCs w:val="24"/>
+        </w:rPr>
+        <w:t>myT</w:t>
+      </w:r>
+      <w:proofErr w:type="spellEnd"/>
+      <w:r>
+        <w:rPr>
+          <w:rFonts w:ascii="Arial" w:hAnsi="Arial" w:cs="Arial"/>
+          <w:sz w:val="24"/>
+          <w:szCs w:val="24"/>
+        </w:rPr>
+        <w:t>, 1, mean)</w:t>
       </w:r>
       <w:r>
         <w:rPr>
@@ -621,7 +634,25 @@
           <w:sz w:val="24"/>
           <w:szCs w:val="24"/>
         </w:rPr>
-        <w:t xml:space="preserve">apply(myT, 1, </w:t>
+        <w:t>apply(</w:t>
+      </w:r>
+      <w:proofErr w:type="spellStart"/>
+      <w:r>
+        <w:rPr>
+          <w:rFonts w:ascii="Arial" w:hAnsi="Arial" w:cs="Arial"/>
+          <w:sz w:val="24"/>
+          <w:szCs w:val="24"/>
+        </w:rPr>
+        <w:t>myT</w:t>
+      </w:r>
+      <w:proofErr w:type="spellEnd"/>
+      <w:r>
+        <w:rPr>
+          <w:rFonts w:ascii="Arial" w:hAnsi="Arial" w:cs="Arial"/>
+          <w:sz w:val="24"/>
+          <w:szCs w:val="24"/>
+        </w:rPr>
+        <w:t xml:space="preserve">, 1, </w:t>
       </w:r>
       <w:r>
         <w:rPr>
@@ -927,58 +958,79 @@
           <w:sz w:val="24"/>
           <w:szCs w:val="24"/>
         </w:rPr>
-        <w:t>use the two sided fisher.test to generate a p-value for the null hypothesis that the columns and rows of the contingency table are independent.</w:t>
-      </w:r>
-    </w:p>
-    <w:p>
-      <w:pPr>
-        <w:rPr>
-          <w:rFonts w:ascii="Arial" w:eastAsia="Times New Roman" w:hAnsi="Arial" w:cs="Arial"/>
-          <w:color w:val="000000"/>
-          <w:sz w:val="24"/>
-          <w:szCs w:val="24"/>
-        </w:rPr>
-      </w:pPr>
-    </w:p>
-    <w:p>
-      <w:pPr>
-        <w:rPr>
-          <w:rFonts w:ascii="Arial" w:eastAsia="Times New Roman" w:hAnsi="Arial" w:cs="Arial"/>
-          <w:color w:val="000000"/>
-          <w:sz w:val="24"/>
-          <w:szCs w:val="24"/>
-        </w:rPr>
-      </w:pPr>
-    </w:p>
-    <w:p>
-      <w:pPr>
-        <w:rPr>
-          <w:rFonts w:ascii="Arial" w:eastAsia="Times New Roman" w:hAnsi="Arial" w:cs="Arial"/>
-          <w:color w:val="000000"/>
-          <w:sz w:val="24"/>
-          <w:szCs w:val="24"/>
-        </w:rPr>
-      </w:pPr>
-    </w:p>
-    <w:p>
-      <w:pPr>
-        <w:autoSpaceDE w:val="0"/>
-        <w:autoSpaceDN w:val="0"/>
-        <w:adjustRightInd w:val="0"/>
-        <w:spacing w:after="0" w:line="240" w:lineRule="auto"/>
-        <w:rPr>
-          <w:rFonts w:ascii="Arial" w:hAnsi="Arial" w:cs="Arial"/>
-          <w:sz w:val="24"/>
-          <w:szCs w:val="24"/>
-        </w:rPr>
-      </w:pPr>
-      <w:r>
-        <w:rPr>
-          <w:rFonts w:ascii="Arial" w:eastAsia="Times New Roman" w:hAnsi="Arial" w:cs="Arial"/>
-          <w:color w:val="000000"/>
-          <w:sz w:val="24"/>
-          <w:szCs w:val="24"/>
-        </w:rPr>
+        <w:t xml:space="preserve">use the two sided </w:t>
+      </w:r>
+      <w:proofErr w:type="spellStart"/>
+      <w:r>
+        <w:rPr>
+          <w:rFonts w:ascii="Arial" w:eastAsia="Times New Roman" w:hAnsi="Arial" w:cs="Arial"/>
+          <w:color w:val="000000"/>
+          <w:sz w:val="24"/>
+          <w:szCs w:val="24"/>
+        </w:rPr>
+        <w:t>fisher.test</w:t>
+      </w:r>
+      <w:proofErr w:type="spellEnd"/>
+      <w:r>
+        <w:rPr>
+          <w:rFonts w:ascii="Arial" w:eastAsia="Times New Roman" w:hAnsi="Arial" w:cs="Arial"/>
+          <w:color w:val="000000"/>
+          <w:sz w:val="24"/>
+          <w:szCs w:val="24"/>
+        </w:rPr>
+        <w:t xml:space="preserve"> to generate a p-value for the null hypothesis that the columns and rows of the contingency table are independent.</w:t>
+      </w:r>
+    </w:p>
+    <w:p>
+      <w:pPr>
+        <w:rPr>
+          <w:rFonts w:ascii="Arial" w:eastAsia="Times New Roman" w:hAnsi="Arial" w:cs="Arial"/>
+          <w:color w:val="000000"/>
+          <w:sz w:val="24"/>
+          <w:szCs w:val="24"/>
+        </w:rPr>
+      </w:pPr>
+    </w:p>
+    <w:p>
+      <w:pPr>
+        <w:rPr>
+          <w:rFonts w:ascii="Arial" w:eastAsia="Times New Roman" w:hAnsi="Arial" w:cs="Arial"/>
+          <w:color w:val="000000"/>
+          <w:sz w:val="24"/>
+          <w:szCs w:val="24"/>
+        </w:rPr>
+      </w:pPr>
+    </w:p>
+    <w:p>
+      <w:pPr>
+        <w:rPr>
+          <w:rFonts w:ascii="Arial" w:eastAsia="Times New Roman" w:hAnsi="Arial" w:cs="Arial"/>
+          <w:color w:val="000000"/>
+          <w:sz w:val="24"/>
+          <w:szCs w:val="24"/>
+        </w:rPr>
+      </w:pPr>
+    </w:p>
+    <w:p>
+      <w:pPr>
+        <w:autoSpaceDE w:val="0"/>
+        <w:autoSpaceDN w:val="0"/>
+        <w:adjustRightInd w:val="0"/>
+        <w:spacing w:after="0" w:line="240" w:lineRule="auto"/>
+        <w:rPr>
+          <w:rFonts w:ascii="Arial" w:hAnsi="Arial" w:cs="Arial"/>
+          <w:sz w:val="24"/>
+          <w:szCs w:val="24"/>
+        </w:rPr>
+      </w:pPr>
+      <w:r>
+        <w:rPr>
+          <w:rFonts w:ascii="Arial" w:eastAsia="Times New Roman" w:hAnsi="Arial" w:cs="Arial"/>
+          <w:color w:val="000000"/>
+          <w:sz w:val="24"/>
+          <w:szCs w:val="24"/>
+        </w:rPr>
+        <w:lastRenderedPageBreak/>
         <w:t>(</w:t>
       </w:r>
       <w:r>
@@ -1104,13 +1156,41 @@
         </w:rPr>
         <w:t xml:space="preserve">  How does the p-value distribution change if you remove low abundance genes (with for example </w:t>
       </w:r>
-      <w:r>
-        <w:rPr>
-          <w:rFonts w:ascii="Arial" w:hAnsi="Arial" w:cs="Arial"/>
-          <w:sz w:val="24"/>
-          <w:szCs w:val="24"/>
-        </w:rPr>
-        <w:t>myT &lt;- myT[ (myT$D2_01 + myT$D2_02 &gt; 50),]</w:t>
+      <w:proofErr w:type="spellStart"/>
+      <w:r>
+        <w:rPr>
+          <w:rFonts w:ascii="Arial" w:hAnsi="Arial" w:cs="Arial"/>
+          <w:sz w:val="24"/>
+          <w:szCs w:val="24"/>
+        </w:rPr>
+        <w:t>myT</w:t>
+      </w:r>
+      <w:proofErr w:type="spellEnd"/>
+      <w:r>
+        <w:rPr>
+          <w:rFonts w:ascii="Arial" w:hAnsi="Arial" w:cs="Arial"/>
+          <w:sz w:val="24"/>
+          <w:szCs w:val="24"/>
+        </w:rPr>
+        <w:t xml:space="preserve"> &lt;- </w:t>
+      </w:r>
+      <w:proofErr w:type="spellStart"/>
+      <w:r>
+        <w:rPr>
+          <w:rFonts w:ascii="Arial" w:hAnsi="Arial" w:cs="Arial"/>
+          <w:sz w:val="24"/>
+          <w:szCs w:val="24"/>
+        </w:rPr>
+        <w:t>myT</w:t>
+      </w:r>
+      <w:proofErr w:type="spellEnd"/>
+      <w:r>
+        <w:rPr>
+          <w:rFonts w:ascii="Arial" w:hAnsi="Arial" w:cs="Arial"/>
+          <w:sz w:val="24"/>
+          <w:szCs w:val="24"/>
+        </w:rPr>
+        <w:t>[ (myT$D2_01 + myT$D2_02 &gt; 50),]</w:t>
       </w:r>
     </w:p>
     <w:p>
@@ -1174,7 +1254,43 @@
           <w:sz w:val="24"/>
           <w:szCs w:val="24"/>
         </w:rPr>
-        <w:t>) Add 1 to every value in the table ( with something like myT = myT + 1 ).  This is called adding a pseudo-count.  Now consider the first gene (</w:t>
+        <w:t xml:space="preserve">) Add 1 to every value in the table ( with something like </w:t>
+      </w:r>
+      <w:proofErr w:type="spellStart"/>
+      <w:r>
+        <w:rPr>
+          <w:rFonts w:ascii="Arial" w:hAnsi="Arial" w:cs="Arial"/>
+          <w:sz w:val="24"/>
+          <w:szCs w:val="24"/>
+        </w:rPr>
+        <w:t>myT</w:t>
+      </w:r>
+      <w:proofErr w:type="spellEnd"/>
+      <w:r>
+        <w:rPr>
+          <w:rFonts w:ascii="Arial" w:hAnsi="Arial" w:cs="Arial"/>
+          <w:sz w:val="24"/>
+          <w:szCs w:val="24"/>
+        </w:rPr>
+        <w:t xml:space="preserve"> = </w:t>
+      </w:r>
+      <w:proofErr w:type="spellStart"/>
+      <w:r>
+        <w:rPr>
+          <w:rFonts w:ascii="Arial" w:hAnsi="Arial" w:cs="Arial"/>
+          <w:sz w:val="24"/>
+          <w:szCs w:val="24"/>
+        </w:rPr>
+        <w:t>myT</w:t>
+      </w:r>
+      <w:proofErr w:type="spellEnd"/>
+      <w:r>
+        <w:rPr>
+          <w:rFonts w:ascii="Arial" w:hAnsi="Arial" w:cs="Arial"/>
+          <w:sz w:val="24"/>
+          <w:szCs w:val="24"/>
+        </w:rPr>
+        <w:t xml:space="preserve"> + 1 ).  This is called adding a pseudo-count.  Now consider the first gene (</w:t>
       </w:r>
       <w:r>
         <w:rPr>
@@ -1353,7 +1469,27 @@
           <w:sz w:val="24"/>
           <w:szCs w:val="24"/>
         </w:rPr>
-        <w:t>Now use poisson.test to assign a p-value for the null hypothesis that value of p derived from D2_01 could have produced the number of reads observed for this gene in D2_02 .</w:t>
+        <w:t xml:space="preserve">Now use </w:t>
+      </w:r>
+      <w:proofErr w:type="spellStart"/>
+      <w:r>
+        <w:rPr>
+          <w:rFonts w:ascii="Arial" w:eastAsia="Times New Roman" w:hAnsi="Arial" w:cs="Arial"/>
+          <w:color w:val="000000"/>
+          <w:sz w:val="24"/>
+          <w:szCs w:val="24"/>
+        </w:rPr>
+        <w:t>poisson.test</w:t>
+      </w:r>
+      <w:proofErr w:type="spellEnd"/>
+      <w:r>
+        <w:rPr>
+          <w:rFonts w:ascii="Arial" w:eastAsia="Times New Roman" w:hAnsi="Arial" w:cs="Arial"/>
+          <w:color w:val="000000"/>
+          <w:sz w:val="24"/>
+          <w:szCs w:val="24"/>
+        </w:rPr>
+        <w:t xml:space="preserve"> to assign a p-value for the null hypothesis that value of p derived from D2_01 could have produced the number of reads observed for this gene in D2_02 .</w:t>
       </w:r>
     </w:p>
     <w:p>
@@ -1428,8 +1564,6 @@
         </w:rPr>
         <w:t>6</w:t>
       </w:r>
-      <w:bookmarkStart w:id="0" w:name="_GoBack"/>
-      <w:bookmarkEnd w:id="0"/>
       <w:r>
         <w:rPr>
           <w:rFonts w:ascii="Arial" w:eastAsia="Times New Roman" w:hAnsi="Arial" w:cs="Arial"/>

</xml_diff>